<commit_message>
resume and cover letter updated
</commit_message>
<xml_diff>
--- a/src/assets/resume/Cover_Letter_Vivek_Bhat.docx
+++ b/src/assets/resume/Cover_Letter_Vivek_Bhat.docx
@@ -128,7 +128,13 @@
         <w:t xml:space="preserve">I was instrumental in implementing the </w:t>
       </w:r>
       <w:r>
-        <w:t xml:space="preserve">key features to take Apache NiFi to production in CDR to replace </w:t>
+        <w:t xml:space="preserve">key features to take Apache NiFi to production in </w:t>
+      </w:r>
+      <w:r>
+        <w:t>a big data ingestion application</w:t>
+      </w:r>
+      <w:r>
+        <w:t xml:space="preserve"> to replace </w:t>
       </w:r>
       <w:r>
         <w:t xml:space="preserve">a monolithic </w:t>
@@ -137,16 +143,16 @@
         <w:t xml:space="preserve">legacy </w:t>
       </w:r>
       <w:r>
-        <w:t xml:space="preserve">data </w:t>
-      </w:r>
-      <w:r>
-        <w:t>ingestion app</w:t>
-      </w:r>
-      <w:r>
-        <w:t xml:space="preserve">lication </w:t>
-      </w:r>
-      <w:r>
-        <w:t>used for ingesting big data into HDFS. T</w:t>
+        <w:t xml:space="preserve">tool </w:t>
+      </w:r>
+      <w:r>
+        <w:t xml:space="preserve">used for ingesting big data into </w:t>
+      </w:r>
+      <w:r>
+        <w:t>Hadoop Distributed File System</w:t>
+      </w:r>
+      <w:r>
+        <w:t>. T</w:t>
       </w:r>
       <w:r>
         <w:t xml:space="preserve">his </w:t>
@@ -1026,6 +1032,7 @@
   <w:style w:type="character" w:default="1" w:styleId="DefaultParagraphFont">
     <w:name w:val="Default Paragraph Font"/>
     <w:uiPriority w:val="1"/>
+    <w:semiHidden/>
     <w:unhideWhenUsed/>
   </w:style>
   <w:style w:type="table" w:default="1" w:styleId="TableNormal">

</xml_diff>